<commit_message>
Progress on Tremblant data tidying module and worksheet
</commit_message>
<xml_diff>
--- a/emiliaagostinelli/Tremblant_Cleaning_Worksheet.docx
+++ b/emiliaagostinelli/Tremblant_Cleaning_Worksheet.docx
@@ -4,6 +4,93 @@
   <w:body>
     <w:p>
       <w:pPr>
+        <w:ind w:left="720" w:hanging="360"/>
+        <w:jc w:val="center"/>
+        <w:rPr>
+          <w:rFonts w:ascii="Calibri" w:hAnsi="Calibri" w:cs="Calibri"/>
+          <w:b/>
+          <w:bCs/>
+          <w:color w:val="808080" w:themeColor="background1" w:themeShade="80"/>
+          <w:sz w:val="24"/>
+          <w:szCs w:val="24"/>
+        </w:rPr>
+      </w:pPr>
+      <w:r>
+        <w:rPr>
+          <w:rFonts w:ascii="Calibri" w:hAnsi="Calibri" w:cs="Calibri"/>
+          <w:b/>
+          <w:bCs/>
+          <w:color w:val="808080" w:themeColor="background1" w:themeShade="80"/>
+          <w:sz w:val="24"/>
+          <w:szCs w:val="24"/>
+        </w:rPr>
+        <w:t xml:space="preserve">Scraping and Tidying </w:t>
+      </w:r>
+      <w:r>
+        <w:rPr>
+          <w:rFonts w:ascii="Calibri" w:hAnsi="Calibri" w:cs="Calibri"/>
+          <w:b/>
+          <w:bCs/>
+          <w:color w:val="808080" w:themeColor="background1" w:themeShade="80"/>
+          <w:sz w:val="24"/>
+          <w:szCs w:val="24"/>
+        </w:rPr>
+        <w:t>Women’s World Cup GS</w:t>
+      </w:r>
+      <w:r>
+        <w:rPr>
+          <w:rFonts w:ascii="Calibri" w:hAnsi="Calibri" w:cs="Calibri"/>
+          <w:b/>
+          <w:bCs/>
+          <w:color w:val="808080" w:themeColor="background1" w:themeShade="80"/>
+          <w:sz w:val="24"/>
+          <w:szCs w:val="24"/>
+        </w:rPr>
+        <w:t xml:space="preserve"> Data</w:t>
+      </w:r>
+    </w:p>
+    <w:p>
+      <w:pPr>
+        <w:rPr>
+          <w:rFonts w:ascii="Calibri" w:hAnsi="Calibri" w:cs="Calibri"/>
+          <w:sz w:val="24"/>
+          <w:szCs w:val="24"/>
+        </w:rPr>
+      </w:pPr>
+      <w:r>
+        <w:rPr>
+          <w:rFonts w:ascii="Calibri" w:hAnsi="Calibri" w:cs="Calibri"/>
+          <w:sz w:val="24"/>
+          <w:szCs w:val="24"/>
+        </w:rPr>
+        <w:t xml:space="preserve">In World Cup Giant Slalom (GS), there are two runs. Only the thirty fastest racers from the first run take a second run. If a racer is disqualified (DSQ) or did not finish (DNF) their first run, they do not take a second run. The order for the first run is determined by taking all racers and ordering them by their World Cup points, from highest to lowest. From that, the top 30 racers are put into three groups. The best seven </w:t>
+      </w:r>
+      <w:proofErr w:type="gramStart"/>
+      <w:r>
+        <w:rPr>
+          <w:rFonts w:ascii="Calibri" w:hAnsi="Calibri" w:cs="Calibri"/>
+          <w:sz w:val="24"/>
+          <w:szCs w:val="24"/>
+        </w:rPr>
+        <w:t>racers are</w:t>
+      </w:r>
+      <w:proofErr w:type="gramEnd"/>
+      <w:r>
+        <w:rPr>
+          <w:rFonts w:ascii="Calibri" w:hAnsi="Calibri" w:cs="Calibri"/>
+          <w:sz w:val="24"/>
+          <w:szCs w:val="24"/>
+        </w:rPr>
+        <w:t xml:space="preserve"> randomly assigning them a bib 1-7. The next eight best competitors are randomly assigned a bib 8-15. The next best 15 racers are randomly assigned a bib 16-30. The remaining racers go in descending order of points. For the second run, competitors race in reverse order of their results on the first run, so the 30th fastest racer on the first run goes 1st on the second run and so on. This data set includes data from only the top thirty finishers as any racers who placed higher than 30th do not take a second run.</w:t>
+      </w:r>
+    </w:p>
+    <w:p>
+      <w:pPr>
+        <w:ind w:left="720" w:hanging="360"/>
+      </w:pPr>
+    </w:p>
+    <w:p>
+      <w:pPr>
         <w:pStyle w:val="ListParagraph"/>
         <w:numPr>
           <w:ilvl w:val="0"/>
@@ -49,19 +136,7 @@
     <w:p>
       <w:pPr>
         <w:pStyle w:val="ListParagraph"/>
-        <w:numPr>
-          <w:ilvl w:val="0"/>
-          <w:numId w:val="1"/>
-        </w:numPr>
-      </w:pPr>
-      <w:r>
-        <w:t xml:space="preserve">Write a function that converts time to </w:t>
-      </w:r>
-      <w:proofErr w:type="gramStart"/>
-      <w:r>
-        <w:t>seconds</w:t>
-      </w:r>
-      <w:proofErr w:type="gramEnd"/>
+      </w:pPr>
     </w:p>
     <w:p>
       <w:pPr>
@@ -72,32 +147,23 @@
         </w:numPr>
       </w:pPr>
       <w:r>
-        <w:t xml:space="preserve">Write a function to scrape the data and reformat it. Should include building the </w:t>
-      </w:r>
-      <w:proofErr w:type="spellStart"/>
-      <w:r>
-        <w:t>url</w:t>
-      </w:r>
-      <w:proofErr w:type="spellEnd"/>
-      <w:r>
-        <w:t xml:space="preserve"> with id code, </w:t>
+        <w:t xml:space="preserve">Write a function that converts time to </w:t>
       </w:r>
       <w:proofErr w:type="gramStart"/>
       <w:r>
-        <w:t>opening up</w:t>
+        <w:t>seconds</w:t>
       </w:r>
       <w:proofErr w:type="gramEnd"/>
-      <w:r>
-        <w:t xml:space="preserve"> a headless browser section, extracting elements, closing browser section, grabbing relevant elements to create a data frame, </w:t>
-      </w:r>
-      <w:proofErr w:type="gramStart"/>
-      <w:r>
-        <w:t>tidy</w:t>
-      </w:r>
-      <w:proofErr w:type="gramEnd"/>
-      <w:r>
-        <w:t xml:space="preserve"> it and use function from question 2.</w:t>
-      </w:r>
+    </w:p>
+    <w:p>
+      <w:pPr>
+        <w:pStyle w:val="ListParagraph"/>
+      </w:pPr>
+    </w:p>
+    <w:p>
+      <w:pPr>
+        <w:pStyle w:val="ListParagraph"/>
+      </w:pPr>
     </w:p>
     <w:p>
       <w:pPr>
@@ -108,8 +174,158 @@
         </w:numPr>
       </w:pPr>
       <w:r>
-        <w:t>Test out the function with an id code</w:t>
-      </w:r>
+        <w:t xml:space="preserve">Write a function to scrape the data and reformat it. </w:t>
+      </w:r>
+      <w:r>
+        <w:t>Should include:</w:t>
+      </w:r>
+    </w:p>
+    <w:p>
+      <w:pPr>
+        <w:pStyle w:val="ListParagraph"/>
+        <w:numPr>
+          <w:ilvl w:val="0"/>
+          <w:numId w:val="2"/>
+        </w:numPr>
+      </w:pPr>
+      <w:r>
+        <w:t>B</w:t>
+      </w:r>
+      <w:r>
+        <w:t xml:space="preserve">uilding the </w:t>
+      </w:r>
+      <w:proofErr w:type="spellStart"/>
+      <w:r>
+        <w:t>url</w:t>
+      </w:r>
+      <w:proofErr w:type="spellEnd"/>
+      <w:r>
+        <w:t xml:space="preserve"> with id code</w:t>
+      </w:r>
+    </w:p>
+    <w:p>
+      <w:pPr>
+        <w:pStyle w:val="ListParagraph"/>
+        <w:numPr>
+          <w:ilvl w:val="0"/>
+          <w:numId w:val="2"/>
+        </w:numPr>
+      </w:pPr>
+      <w:r>
+        <w:t>Opening</w:t>
+      </w:r>
+      <w:r>
+        <w:t xml:space="preserve"> a headless browser section</w:t>
+      </w:r>
+    </w:p>
+    <w:p>
+      <w:pPr>
+        <w:pStyle w:val="ListParagraph"/>
+        <w:numPr>
+          <w:ilvl w:val="0"/>
+          <w:numId w:val="2"/>
+        </w:numPr>
+      </w:pPr>
+      <w:r>
+        <w:t>E</w:t>
+      </w:r>
+      <w:r>
+        <w:t>xtracting elements</w:t>
+      </w:r>
+    </w:p>
+    <w:p>
+      <w:pPr>
+        <w:pStyle w:val="ListParagraph"/>
+        <w:numPr>
+          <w:ilvl w:val="0"/>
+          <w:numId w:val="2"/>
+        </w:numPr>
+      </w:pPr>
+      <w:r>
+        <w:t>C</w:t>
+      </w:r>
+      <w:r>
+        <w:t>losing browser section</w:t>
+      </w:r>
+    </w:p>
+    <w:p>
+      <w:pPr>
+        <w:pStyle w:val="ListParagraph"/>
+        <w:numPr>
+          <w:ilvl w:val="0"/>
+          <w:numId w:val="2"/>
+        </w:numPr>
+      </w:pPr>
+      <w:r>
+        <w:t>G</w:t>
+      </w:r>
+      <w:r>
+        <w:t xml:space="preserve">rabbing relevant elements to create a data </w:t>
+      </w:r>
+      <w:proofErr w:type="gramStart"/>
+      <w:r>
+        <w:t>frame</w:t>
+      </w:r>
+      <w:proofErr w:type="gramEnd"/>
+    </w:p>
+    <w:p>
+      <w:pPr>
+        <w:pStyle w:val="ListParagraph"/>
+        <w:numPr>
+          <w:ilvl w:val="0"/>
+          <w:numId w:val="2"/>
+        </w:numPr>
+      </w:pPr>
+      <w:r>
+        <w:t>U</w:t>
+      </w:r>
+      <w:r>
+        <w:t xml:space="preserve">se function from question </w:t>
+      </w:r>
+      <w:proofErr w:type="gramStart"/>
+      <w:r>
+        <w:t>2</w:t>
+      </w:r>
+      <w:proofErr w:type="gramEnd"/>
+    </w:p>
+    <w:p>
+      <w:pPr>
+        <w:pStyle w:val="ListParagraph"/>
+        <w:numPr>
+          <w:ilvl w:val="0"/>
+          <w:numId w:val="2"/>
+        </w:numPr>
+      </w:pPr>
+      <w:r>
+        <w:t xml:space="preserve">Tidy the </w:t>
+      </w:r>
+      <w:proofErr w:type="gramStart"/>
+      <w:r>
+        <w:t>data</w:t>
+      </w:r>
+      <w:proofErr w:type="gramEnd"/>
+    </w:p>
+    <w:p>
+      <w:pPr>
+        <w:ind w:left="1080"/>
+      </w:pPr>
+    </w:p>
+    <w:p>
+      <w:pPr>
+        <w:pStyle w:val="ListParagraph"/>
+        <w:numPr>
+          <w:ilvl w:val="0"/>
+          <w:numId w:val="1"/>
+        </w:numPr>
+      </w:pPr>
+      <w:r>
+        <w:t xml:space="preserve">Test out the function with an id </w:t>
+      </w:r>
+      <w:proofErr w:type="gramStart"/>
+      <w:r>
+        <w:t>code</w:t>
+      </w:r>
+      <w:proofErr w:type="gramEnd"/>
     </w:p>
     <w:p/>
     <w:sectPr>
@@ -125,6 +341,119 @@
 <file path=word/numbering.xml><?xml version="1.0" encoding="utf-8"?>
 <w:numbering xmlns:wpc="http://schemas.microsoft.com/office/word/2010/wordprocessingCanvas" xmlns:cx="http://schemas.microsoft.com/office/drawing/2014/chartex" xmlns:cx1="http://schemas.microsoft.com/office/drawing/2015/9/8/chartex" xmlns:cx2="http://schemas.microsoft.com/office/drawing/2015/10/21/chartex" xmlns:cx3="http://schemas.microsoft.com/office/drawing/2016/5/9/chartex" xmlns:cx4="http://schemas.microsoft.com/office/drawing/2016/5/10/chartex" xmlns:cx5="http://schemas.microsoft.com/office/drawing/2016/5/11/chartex" xmlns:cx6="http://schemas.microsoft.com/office/drawing/2016/5/12/chartex" xmlns:cx7="http://schemas.microsoft.com/office/drawing/2016/5/13/chartex" xmlns:cx8="http://schemas.microsoft.com/office/drawing/2016/5/14/chartex" xmlns:mc="http://schemas.openxmlformats.org/markup-compatibility/2006" xmlns:aink="http://schemas.microsoft.com/office/drawing/2016/ink" xmlns:am3d="http://schemas.microsoft.com/office/drawing/2017/model3d" xmlns:o="urn:schemas-microsoft-com:office:office" xmlns:oel="http://schemas.microsoft.com/office/2019/extlst" xmlns:r="http://schemas.openxmlformats.org/officeDocument/2006/relationships" xmlns:m="http://schemas.openxmlformats.org/officeDocument/2006/math" xmlns:v="urn:schemas-microsoft-com:vml" xmlns:wp14="http://schemas.microsoft.com/office/word/2010/wordprocessingDrawing" xmlns:wp="http://schemas.openxmlformats.org/drawingml/2006/wordprocessingDrawing" xmlns:w10="urn:schemas-microsoft-com:office:word" xmlns:w="http://schemas.openxmlformats.org/wordprocessingml/2006/main" xmlns:w14="http://schemas.microsoft.com/office/word/2010/wordml" xmlns:w15="http://schemas.microsoft.com/office/word/2012/wordml" xmlns:w16cex="http://schemas.microsoft.com/office/word/2018/wordml/cex" xmlns:w16cid="http://schemas.microsoft.com/office/word/2016/wordml/cid" xmlns:w16="http://schemas.microsoft.com/office/word/2018/wordml" xmlns:w16du="http://schemas.microsoft.com/office/word/2023/wordml/word16du" xmlns:w16sdtdh="http://schemas.microsoft.com/office/word/2020/wordml/sdtdatahash" xmlns:w16se="http://schemas.microsoft.com/office/word/2015/wordml/symex" xmlns:wpg="http://schemas.microsoft.com/office/word/2010/wordprocessingGroup" xmlns:wpi="http://schemas.microsoft.com/office/word/2010/wordprocessingInk" xmlns:wne="http://schemas.microsoft.com/office/word/2006/wordml" xmlns:wps="http://schemas.microsoft.com/office/word/2010/wordprocessingShape" mc:Ignorable="w14 w15 w16se w16cid w16 w16cex w16sdtdh w16du wp14">
   <w:abstractNum w:abstractNumId="0" w15:restartNumberingAfterBreak="0">
+    <w:nsid w:val="1BC62B7D"/>
+    <w:multiLevelType w:val="hybridMultilevel"/>
+    <w:tmpl w:val="16262410"/>
+    <w:lvl w:ilvl="0" w:tplc="04090001">
+      <w:start w:val="1"/>
+      <w:numFmt w:val="bullet"/>
+      <w:lvlText w:val=""/>
+      <w:lvlJc w:val="left"/>
+      <w:pPr>
+        <w:ind w:left="1440" w:hanging="360"/>
+      </w:pPr>
+      <w:rPr>
+        <w:rFonts w:ascii="Symbol" w:hAnsi="Symbol" w:hint="default"/>
+      </w:rPr>
+    </w:lvl>
+    <w:lvl w:ilvl="1" w:tplc="04090003" w:tentative="1">
+      <w:start w:val="1"/>
+      <w:numFmt w:val="bullet"/>
+      <w:lvlText w:val="o"/>
+      <w:lvlJc w:val="left"/>
+      <w:pPr>
+        <w:ind w:left="2160" w:hanging="360"/>
+      </w:pPr>
+      <w:rPr>
+        <w:rFonts w:ascii="Courier New" w:hAnsi="Courier New" w:cs="Courier New" w:hint="default"/>
+      </w:rPr>
+    </w:lvl>
+    <w:lvl w:ilvl="2" w:tplc="04090005" w:tentative="1">
+      <w:start w:val="1"/>
+      <w:numFmt w:val="bullet"/>
+      <w:lvlText w:val=""/>
+      <w:lvlJc w:val="left"/>
+      <w:pPr>
+        <w:ind w:left="2880" w:hanging="360"/>
+      </w:pPr>
+      <w:rPr>
+        <w:rFonts w:ascii="Wingdings" w:hAnsi="Wingdings" w:hint="default"/>
+      </w:rPr>
+    </w:lvl>
+    <w:lvl w:ilvl="3" w:tplc="04090001" w:tentative="1">
+      <w:start w:val="1"/>
+      <w:numFmt w:val="bullet"/>
+      <w:lvlText w:val=""/>
+      <w:lvlJc w:val="left"/>
+      <w:pPr>
+        <w:ind w:left="3600" w:hanging="360"/>
+      </w:pPr>
+      <w:rPr>
+        <w:rFonts w:ascii="Symbol" w:hAnsi="Symbol" w:hint="default"/>
+      </w:rPr>
+    </w:lvl>
+    <w:lvl w:ilvl="4" w:tplc="04090003" w:tentative="1">
+      <w:start w:val="1"/>
+      <w:numFmt w:val="bullet"/>
+      <w:lvlText w:val="o"/>
+      <w:lvlJc w:val="left"/>
+      <w:pPr>
+        <w:ind w:left="4320" w:hanging="360"/>
+      </w:pPr>
+      <w:rPr>
+        <w:rFonts w:ascii="Courier New" w:hAnsi="Courier New" w:cs="Courier New" w:hint="default"/>
+      </w:rPr>
+    </w:lvl>
+    <w:lvl w:ilvl="5" w:tplc="04090005" w:tentative="1">
+      <w:start w:val="1"/>
+      <w:numFmt w:val="bullet"/>
+      <w:lvlText w:val=""/>
+      <w:lvlJc w:val="left"/>
+      <w:pPr>
+        <w:ind w:left="5040" w:hanging="360"/>
+      </w:pPr>
+      <w:rPr>
+        <w:rFonts w:ascii="Wingdings" w:hAnsi="Wingdings" w:hint="default"/>
+      </w:rPr>
+    </w:lvl>
+    <w:lvl w:ilvl="6" w:tplc="04090001" w:tentative="1">
+      <w:start w:val="1"/>
+      <w:numFmt w:val="bullet"/>
+      <w:lvlText w:val=""/>
+      <w:lvlJc w:val="left"/>
+      <w:pPr>
+        <w:ind w:left="5760" w:hanging="360"/>
+      </w:pPr>
+      <w:rPr>
+        <w:rFonts w:ascii="Symbol" w:hAnsi="Symbol" w:hint="default"/>
+      </w:rPr>
+    </w:lvl>
+    <w:lvl w:ilvl="7" w:tplc="04090003" w:tentative="1">
+      <w:start w:val="1"/>
+      <w:numFmt w:val="bullet"/>
+      <w:lvlText w:val="o"/>
+      <w:lvlJc w:val="left"/>
+      <w:pPr>
+        <w:ind w:left="6480" w:hanging="360"/>
+      </w:pPr>
+      <w:rPr>
+        <w:rFonts w:ascii="Courier New" w:hAnsi="Courier New" w:cs="Courier New" w:hint="default"/>
+      </w:rPr>
+    </w:lvl>
+    <w:lvl w:ilvl="8" w:tplc="04090005" w:tentative="1">
+      <w:start w:val="1"/>
+      <w:numFmt w:val="bullet"/>
+      <w:lvlText w:val=""/>
+      <w:lvlJc w:val="left"/>
+      <w:pPr>
+        <w:ind w:left="7200" w:hanging="360"/>
+      </w:pPr>
+      <w:rPr>
+        <w:rFonts w:ascii="Wingdings" w:hAnsi="Wingdings" w:hint="default"/>
+      </w:rPr>
+    </w:lvl>
+  </w:abstractNum>
+  <w:abstractNum w:abstractNumId="1" w15:restartNumberingAfterBreak="0">
     <w:nsid w:val="6F5A309B"/>
     <w:multiLevelType w:val="hybridMultilevel"/>
     <w:tmpl w:val="EC90E5CC"/>
@@ -214,6 +543,9 @@
     </w:lvl>
   </w:abstractNum>
   <w:num w:numId="1" w16cid:durableId="1200704162">
+    <w:abstractNumId w:val="1"/>
+  </w:num>
+  <w:num w:numId="2" w16cid:durableId="1741830731">
     <w:abstractNumId w:val="0"/>
   </w:num>
 </w:numbering>

</xml_diff>

<commit_message>
Progress on Tremblant cleaning module and worksheet
</commit_message>
<xml_diff>
--- a/emiliaagostinelli/Tremblant_Cleaning_Worksheet.docx
+++ b/emiliaagostinelli/Tremblant_Cleaning_Worksheet.docx
@@ -102,7 +102,7 @@
       </w:r>
       <w:proofErr w:type="spellStart"/>
       <w:r>
-        <w:t>rvest</w:t>
+        <w:t>tidyverse</w:t>
       </w:r>
       <w:proofErr w:type="spellEnd"/>
       <w:r>
@@ -110,33 +110,12 @@
       </w:r>
       <w:proofErr w:type="spellStart"/>
       <w:r>
-        <w:t>chromote</w:t>
+        <w:t>lubridate</w:t>
       </w:r>
       <w:proofErr w:type="spellEnd"/>
       <w:r>
-        <w:t xml:space="preserve">, </w:t>
-      </w:r>
-      <w:proofErr w:type="spellStart"/>
-      <w:r>
-        <w:t>tidyverse</w:t>
-      </w:r>
-      <w:proofErr w:type="spellEnd"/>
-      <w:r>
-        <w:t xml:space="preserve">, </w:t>
-      </w:r>
-      <w:proofErr w:type="spellStart"/>
-      <w:r>
-        <w:t>lubridate</w:t>
-      </w:r>
-      <w:proofErr w:type="spellEnd"/>
-      <w:r>
         <w:t>)</w:t>
       </w:r>
-    </w:p>
-    <w:p>
-      <w:pPr>
-        <w:pStyle w:val="ListParagraph"/>
-      </w:pPr>
     </w:p>
     <w:p>
       <w:pPr>
@@ -147,23 +126,8 @@
         </w:numPr>
       </w:pPr>
       <w:r>
-        <w:t xml:space="preserve">Write a function that converts time to </w:t>
-      </w:r>
-      <w:proofErr w:type="gramStart"/>
-      <w:r>
-        <w:t>seconds</w:t>
-      </w:r>
-      <w:proofErr w:type="gramEnd"/>
-    </w:p>
-    <w:p>
-      <w:pPr>
-        <w:pStyle w:val="ListParagraph"/>
-      </w:pPr>
-    </w:p>
-    <w:p>
-      <w:pPr>
-        <w:pStyle w:val="ListParagraph"/>
-      </w:pPr>
+        <w:t>Read in Tremblant_Data.csv</w:t>
+      </w:r>
     </w:p>
     <w:p>
       <w:pPr>
@@ -174,141 +138,13 @@
         </w:numPr>
       </w:pPr>
       <w:r>
-        <w:t xml:space="preserve">Write a function to scrape the data and reformat it. </w:t>
-      </w:r>
-      <w:r>
-        <w:t>Should include:</w:t>
-      </w:r>
-    </w:p>
-    <w:p>
-      <w:pPr>
-        <w:pStyle w:val="ListParagraph"/>
-        <w:numPr>
-          <w:ilvl w:val="0"/>
-          <w:numId w:val="2"/>
-        </w:numPr>
-      </w:pPr>
-      <w:r>
-        <w:t>B</w:t>
-      </w:r>
-      <w:r>
-        <w:t xml:space="preserve">uilding the </w:t>
-      </w:r>
-      <w:proofErr w:type="spellStart"/>
-      <w:r>
-        <w:t>url</w:t>
-      </w:r>
-      <w:proofErr w:type="spellEnd"/>
-      <w:r>
-        <w:t xml:space="preserve"> with id code</w:t>
-      </w:r>
-    </w:p>
-    <w:p>
-      <w:pPr>
-        <w:pStyle w:val="ListParagraph"/>
-        <w:numPr>
-          <w:ilvl w:val="0"/>
-          <w:numId w:val="2"/>
-        </w:numPr>
-      </w:pPr>
-      <w:r>
-        <w:t>Opening</w:t>
-      </w:r>
-      <w:r>
-        <w:t xml:space="preserve"> a headless browser section</w:t>
-      </w:r>
-    </w:p>
-    <w:p>
-      <w:pPr>
-        <w:pStyle w:val="ListParagraph"/>
-        <w:numPr>
-          <w:ilvl w:val="0"/>
-          <w:numId w:val="2"/>
-        </w:numPr>
-      </w:pPr>
-      <w:r>
-        <w:t>E</w:t>
-      </w:r>
-      <w:r>
-        <w:t>xtracting elements</w:t>
-      </w:r>
-    </w:p>
-    <w:p>
-      <w:pPr>
-        <w:pStyle w:val="ListParagraph"/>
-        <w:numPr>
-          <w:ilvl w:val="0"/>
-          <w:numId w:val="2"/>
-        </w:numPr>
-      </w:pPr>
-      <w:r>
-        <w:t>C</w:t>
-      </w:r>
-      <w:r>
-        <w:t>losing browser section</w:t>
-      </w:r>
-    </w:p>
-    <w:p>
-      <w:pPr>
-        <w:pStyle w:val="ListParagraph"/>
-        <w:numPr>
-          <w:ilvl w:val="0"/>
-          <w:numId w:val="2"/>
-        </w:numPr>
-      </w:pPr>
-      <w:r>
-        <w:t>G</w:t>
-      </w:r>
-      <w:r>
-        <w:t xml:space="preserve">rabbing relevant elements to create a data </w:t>
+        <w:t xml:space="preserve">Write a function that converts time to </w:t>
       </w:r>
       <w:proofErr w:type="gramStart"/>
       <w:r>
-        <w:t>frame</w:t>
+        <w:t>seconds</w:t>
       </w:r>
       <w:proofErr w:type="gramEnd"/>
-    </w:p>
-    <w:p>
-      <w:pPr>
-        <w:pStyle w:val="ListParagraph"/>
-        <w:numPr>
-          <w:ilvl w:val="0"/>
-          <w:numId w:val="2"/>
-        </w:numPr>
-      </w:pPr>
-      <w:r>
-        <w:t>U</w:t>
-      </w:r>
-      <w:r>
-        <w:t xml:space="preserve">se function from question </w:t>
-      </w:r>
-      <w:proofErr w:type="gramStart"/>
-      <w:r>
-        <w:t>2</w:t>
-      </w:r>
-      <w:proofErr w:type="gramEnd"/>
-    </w:p>
-    <w:p>
-      <w:pPr>
-        <w:pStyle w:val="ListParagraph"/>
-        <w:numPr>
-          <w:ilvl w:val="0"/>
-          <w:numId w:val="2"/>
-        </w:numPr>
-      </w:pPr>
-      <w:r>
-        <w:t xml:space="preserve">Tidy the </w:t>
-      </w:r>
-      <w:proofErr w:type="gramStart"/>
-      <w:r>
-        <w:t>data</w:t>
-      </w:r>
-      <w:proofErr w:type="gramEnd"/>
-    </w:p>
-    <w:p>
-      <w:pPr>
-        <w:ind w:left="1080"/>
-      </w:pPr>
     </w:p>
     <w:p>
       <w:pPr>
@@ -319,11 +155,114 @@
         </w:numPr>
       </w:pPr>
       <w:r>
-        <w:t xml:space="preserve">Test out the function with an id </w:t>
+        <w:t>Fix Total using the function above</w:t>
+      </w:r>
+    </w:p>
+    <w:p>
+      <w:pPr>
+        <w:pStyle w:val="ListParagraph"/>
+        <w:numPr>
+          <w:ilvl w:val="0"/>
+          <w:numId w:val="1"/>
+        </w:numPr>
+      </w:pPr>
+      <w:r>
+        <w:t xml:space="preserve">Separate Run 1 into two columns for Run 1 time and Run 1 </w:t>
       </w:r>
       <w:proofErr w:type="gramStart"/>
       <w:r>
-        <w:t>code</w:t>
+        <w:t>rank</w:t>
+      </w:r>
+      <w:proofErr w:type="gramEnd"/>
+    </w:p>
+    <w:p>
+      <w:pPr>
+        <w:pStyle w:val="ListParagraph"/>
+        <w:numPr>
+          <w:ilvl w:val="0"/>
+          <w:numId w:val="1"/>
+        </w:numPr>
+      </w:pPr>
+      <w:r>
+        <w:t>Follow similar steps as above for Run 2</w:t>
+      </w:r>
+    </w:p>
+    <w:p>
+      <w:pPr>
+        <w:pStyle w:val="ListParagraph"/>
+        <w:numPr>
+          <w:ilvl w:val="0"/>
+          <w:numId w:val="1"/>
+        </w:numPr>
+      </w:pPr>
+      <w:r>
+        <w:t xml:space="preserve">Use a function to make sure there are only numeric values in the </w:t>
+      </w:r>
+      <w:proofErr w:type="spellStart"/>
+      <w:r>
+        <w:t>Pr</w:t>
+      </w:r>
+      <w:proofErr w:type="spellEnd"/>
+      <w:r>
+        <w:t xml:space="preserve">, </w:t>
+      </w:r>
+      <w:proofErr w:type="gramStart"/>
+      <w:r>
+        <w:t>Run</w:t>
+      </w:r>
+      <w:proofErr w:type="gramEnd"/>
+      <w:r>
+        <w:t xml:space="preserve"> 1 Rank, and Run 2 Rank columns</w:t>
+      </w:r>
+    </w:p>
+    <w:p>
+      <w:pPr>
+        <w:pStyle w:val="ListParagraph"/>
+        <w:numPr>
+          <w:ilvl w:val="0"/>
+          <w:numId w:val="1"/>
+        </w:numPr>
+      </w:pPr>
+      <w:r>
+        <w:t xml:space="preserve">Use your function to fix time on Run 1 time and Run 2 </w:t>
+      </w:r>
+      <w:proofErr w:type="gramStart"/>
+      <w:r>
+        <w:t>time</w:t>
+      </w:r>
+      <w:proofErr w:type="gramEnd"/>
+    </w:p>
+    <w:p>
+      <w:pPr>
+        <w:pStyle w:val="ListParagraph"/>
+        <w:numPr>
+          <w:ilvl w:val="0"/>
+          <w:numId w:val="1"/>
+        </w:numPr>
+      </w:pPr>
+      <w:r>
+        <w:t xml:space="preserve">Rename variables </w:t>
+      </w:r>
+      <w:proofErr w:type="gramStart"/>
+      <w:r>
+        <w:t>logically</w:t>
+      </w:r>
+      <w:proofErr w:type="gramEnd"/>
+    </w:p>
+    <w:p>
+      <w:pPr>
+        <w:pStyle w:val="ListParagraph"/>
+        <w:numPr>
+          <w:ilvl w:val="0"/>
+          <w:numId w:val="1"/>
+        </w:numPr>
+      </w:pPr>
+      <w:r>
+        <w:t xml:space="preserve">Order the variables </w:t>
+      </w:r>
+      <w:proofErr w:type="gramStart"/>
+      <w:r>
+        <w:t>logically</w:t>
       </w:r>
       <w:proofErr w:type="gramEnd"/>
     </w:p>

</xml_diff>

<commit_message>
progress on cleaning module worksheet and key
</commit_message>
<xml_diff>
--- a/emiliaagostinelli/Tremblant_Cleaning_Worksheet.docx
+++ b/emiliaagostinelli/Tremblant_Cleaning_Worksheet.docx
@@ -98,23 +98,7 @@
         </w:numPr>
       </w:pPr>
       <w:r>
-        <w:t>Load in necessary packages (</w:t>
-      </w:r>
-      <w:proofErr w:type="spellStart"/>
-      <w:r>
-        <w:t>tidyverse</w:t>
-      </w:r>
-      <w:proofErr w:type="spellEnd"/>
-      <w:r>
-        <w:t xml:space="preserve">, </w:t>
-      </w:r>
-      <w:proofErr w:type="spellStart"/>
-      <w:r>
-        <w:t>lubridate</w:t>
-      </w:r>
-      <w:proofErr w:type="spellEnd"/>
-      <w:r>
-        <w:t>)</w:t>
+        <w:t>Load in necessary packages</w:t>
       </w:r>
     </w:p>
     <w:p>

</xml_diff>

<commit_message>
Some additional information added to worksheets and keys
</commit_message>
<xml_diff>
--- a/emiliaagostinelli/Tremblant_Cleaning_Worksheet.docx
+++ b/emiliaagostinelli/Tremblant_Cleaning_Worksheet.docx
@@ -82,6 +82,14 @@
           <w:szCs w:val="24"/>
         </w:rPr>
         <w:t xml:space="preserve"> randomly assigning them a bib 1-7. The next eight best competitors are randomly assigned a bib 8-15. The next best 15 racers are randomly assigned a bib 16-30. The remaining racers go in descending order of points. For the second run, competitors race in reverse order of their results on the first run, so the 30th fastest racer on the first run goes 1st on the second run and so on. This data set includes data from only the top thirty finishers as any racers who placed higher than 30th do not take a second run.</w:t>
+      </w:r>
+      <w:r>
+        <w:rPr>
+          <w:rFonts w:ascii="Calibri" w:hAnsi="Calibri" w:cs="Calibri"/>
+          <w:sz w:val="24"/>
+          <w:szCs w:val="24"/>
+        </w:rPr>
+        <w:t xml:space="preserve"> In this worksheet, you will be provided with this data set in an untidy form, and be tasked with cleaning it up.</w:t>
       </w:r>
     </w:p>
     <w:p>

</xml_diff>